<commit_message>
Updated examples and setup files
</commit_message>
<xml_diff>
--- a/Calcpad.Cli/Examples/Mechanics/Structural Analysis/Frames/Multi-Story Frame.docx
+++ b/Calcpad.Cli/Examples/Mechanics/Structural Analysis/Frames/Multi-Story Frame.docx
@@ -195,7 +195,19 @@
             <w:sz w:val="22"/>
             <w:lang w:val="en-GB"/>
           </w:rPr>
-          <m:t> m</m:t>
+          <m:t> </m:t>
+        </m:r>
+        <w:proofErr w:type="gramStart"/>
+        <m:r>
+          <m:rPr>
+            <m:nor/>
+          </m:rPr>
+          <w:rPr>
+            <w:rFonts w:ascii="Cambria Math" w:hAnsi="Cambria Math"/>
+            <w:sz w:val="22"/>
+            <w:lang w:val="en-GB"/>
+          </w:rPr>
+          <m:t>m</m:t>
         </m:r>
       </m:oMath>
       <w:r>
@@ -209,7 +221,14 @@
         <w:rPr>
           <w:lang w:val="en-GB"/>
         </w:rPr>
-        <w:t xml:space="preserve">     </w:t>
+        <w:t xml:space="preserve">   </w:t>
+      </w:r>
+      <w:proofErr w:type="gramEnd"/>
+      <w:r>
+        <w:rPr>
+          <w:lang w:val="en-GB"/>
+        </w:rPr>
+        <w:t xml:space="preserve">  </w:t>
       </w:r>
       <w:r>
         <w:rPr>
@@ -387,14 +406,33 @@
             <w:sz w:val="22"/>
             <w:lang w:val="en-GB"/>
           </w:rPr>
-          <m:t> cm</m:t>
+          <m:t> </m:t>
+        </m:r>
+        <w:proofErr w:type="gramStart"/>
+        <m:r>
+          <m:rPr>
+            <m:nor/>
+          </m:rPr>
+          <w:rPr>
+            <w:rFonts w:ascii="Cambria Math" w:hAnsi="Cambria Math"/>
+            <w:sz w:val="22"/>
+            <w:lang w:val="en-GB"/>
+          </w:rPr>
+          <m:t>cm</m:t>
         </m:r>
       </m:oMath>
       <w:r>
         <w:rPr>
           <w:lang w:val="en-GB"/>
         </w:rPr>
-        <w:t xml:space="preserve"> ,  </w:t>
+        <w:t xml:space="preserve"> ,</w:t>
+      </w:r>
+      <w:proofErr w:type="gramEnd"/>
+      <w:r>
+        <w:rPr>
+          <w:lang w:val="en-GB"/>
+        </w:rPr>
+        <w:t xml:space="preserve">  </w:t>
       </w:r>
       <m:oMath>
         <m:sSub>
@@ -516,14 +554,33 @@
             <w:sz w:val="22"/>
             <w:lang w:val="en-GB"/>
           </w:rPr>
-          <m:t> cm</m:t>
+          <m:t> </m:t>
+        </m:r>
+        <w:proofErr w:type="gramStart"/>
+        <m:r>
+          <m:rPr>
+            <m:nor/>
+          </m:rPr>
+          <w:rPr>
+            <w:rFonts w:ascii="Cambria Math" w:hAnsi="Cambria Math"/>
+            <w:sz w:val="22"/>
+            <w:lang w:val="en-GB"/>
+          </w:rPr>
+          <m:t>cm</m:t>
         </m:r>
       </m:oMath>
       <w:r>
         <w:rPr>
           <w:lang w:val="en-GB"/>
         </w:rPr>
-        <w:t xml:space="preserve"> ,  </w:t>
+        <w:t xml:space="preserve"> ,</w:t>
+      </w:r>
+      <w:proofErr w:type="gramEnd"/>
+      <w:r>
+        <w:rPr>
+          <w:lang w:val="en-GB"/>
+        </w:rPr>
+        <w:t xml:space="preserve">  </w:t>
       </w:r>
       <m:oMath>
         <m:sSub>
@@ -9517,14 +9574,33 @@
             <w:sz w:val="22"/>
             <w:lang w:val="en-GB"/>
           </w:rPr>
-          <m:t> cm</m:t>
+          <m:t> </m:t>
+        </m:r>
+        <w:proofErr w:type="gramStart"/>
+        <m:r>
+          <m:rPr>
+            <m:nor/>
+          </m:rPr>
+          <w:rPr>
+            <w:rFonts w:ascii="Cambria Math" w:hAnsi="Cambria Math"/>
+            <w:sz w:val="22"/>
+            <w:lang w:val="en-GB"/>
+          </w:rPr>
+          <m:t>cm</m:t>
         </m:r>
       </m:oMath>
       <w:r>
         <w:rPr>
           <w:lang w:val="en-GB"/>
         </w:rPr>
-        <w:t xml:space="preserve"> , </w:t>
+        <w:t xml:space="preserve"> ,</w:t>
+      </w:r>
+      <w:proofErr w:type="gramEnd"/>
+      <w:r>
+        <w:rPr>
+          <w:lang w:val="en-GB"/>
+        </w:rPr>
+        <w:t xml:space="preserve"> </w:t>
       </w:r>
       <m:oMath>
         <m:sSub>
@@ -9738,14 +9814,33 @@
             <w:sz w:val="22"/>
             <w:lang w:val="en-GB"/>
           </w:rPr>
-          <m:t> cm</m:t>
+          <m:t> </m:t>
+        </m:r>
+        <w:proofErr w:type="gramStart"/>
+        <m:r>
+          <m:rPr>
+            <m:nor/>
+          </m:rPr>
+          <w:rPr>
+            <w:rFonts w:ascii="Cambria Math" w:hAnsi="Cambria Math"/>
+            <w:sz w:val="22"/>
+            <w:lang w:val="en-GB"/>
+          </w:rPr>
+          <m:t>cm</m:t>
         </m:r>
       </m:oMath>
       <w:r>
         <w:rPr>
           <w:lang w:val="en-GB"/>
         </w:rPr>
-        <w:t xml:space="preserve"> , </w:t>
+        <w:t xml:space="preserve"> ,</w:t>
+      </w:r>
+      <w:proofErr w:type="gramEnd"/>
+      <w:r>
+        <w:rPr>
+          <w:lang w:val="en-GB"/>
+        </w:rPr>
+        <w:t xml:space="preserve"> </w:t>
       </w:r>
       <m:oMath>
         <m:sSub>
@@ -9842,14 +9937,33 @@
             <w:sz w:val="22"/>
             <w:lang w:val="en-GB"/>
           </w:rPr>
-          <m:t> cm</m:t>
+          <m:t> </m:t>
+        </m:r>
+        <w:proofErr w:type="gramStart"/>
+        <m:r>
+          <m:rPr>
+            <m:nor/>
+          </m:rPr>
+          <w:rPr>
+            <w:rFonts w:ascii="Cambria Math" w:hAnsi="Cambria Math"/>
+            <w:sz w:val="22"/>
+            <w:lang w:val="en-GB"/>
+          </w:rPr>
+          <m:t>cm</m:t>
         </m:r>
       </m:oMath>
       <w:r>
         <w:rPr>
           <w:lang w:val="en-GB"/>
         </w:rPr>
-        <w:t xml:space="preserve">  - beams </w:t>
+        <w:t xml:space="preserve">  -</w:t>
+      </w:r>
+      <w:proofErr w:type="gramEnd"/>
+      <w:r>
+        <w:rPr>
+          <w:lang w:val="en-GB"/>
+        </w:rPr>
+        <w:t xml:space="preserve"> beams </w:t>
       </w:r>
     </w:p>
     <w:p>
@@ -28331,13 +28445,12 @@
       <w:r>
         <w:rPr>
           <w:noProof/>
-          <w:lang w:val="en-GB"/>
         </w:rPr>
         <w:drawing>
-          <wp:inline distT="0" distB="0" distL="0" distR="0" wp14:anchorId="7229FA29" wp14:editId="359246AF">
-            <wp:extent cx="5706000" cy="6066000"/>
+          <wp:inline distT="0" distB="0" distL="0" distR="0" wp14:anchorId="0F8AD2A2" wp14:editId="29B854BE">
+            <wp:extent cx="5067530" cy="5975350"/>
             <wp:effectExtent l="0" t="0" r="0" b="0"/>
-            <wp:docPr id="1042888392" name="Графика 1042888392"/>
+            <wp:docPr id="1889067176" name="Графика 1889067176"/>
             <wp:cNvGraphicFramePr>
               <a:graphicFrameLocks xmlns:a="http://schemas.openxmlformats.org/drawingml/2006/main" noChangeAspect="1"/>
             </wp:cNvGraphicFramePr>
@@ -28356,7 +28469,7 @@
                         </a:ext>
                       </a:extLst>
                     </a:blip>
-                    <a:srcRect t="4612" b="6489"/>
+                    <a:srcRect t="4405" r="10952" b="9251"/>
                     <a:stretch>
                       <a:fillRect/>
                     </a:stretch>
@@ -28364,7 +28477,7 @@
                   <pic:spPr bwMode="auto">
                     <a:xfrm>
                       <a:off x="0" y="0"/>
-                      <a:ext cx="5706000" cy="6066000"/>
+                      <a:ext cx="5068821" cy="5976872"/>
                     </a:xfrm>
                     <a:prstGeom prst="rect">
                       <a:avLst/>
@@ -31080,22 +31193,27 @@
     <w:p>
       <w:pPr>
         <w:rPr>
-          <w:lang w:val="en-GB"/>
+          <w:lang w:val="en-US"/>
         </w:rPr>
       </w:pPr>
       <w:r>
         <w:rPr>
-          <w:lang w:val="en-GB"/>
+          <w:lang w:val="en-US"/>
         </w:rPr>
         <w:t xml:space="preserve">Displacement functions </w:t>
+      </w:r>
+      <w:r>
+        <w:rPr>
+          <w:rFonts w:ascii="Segoe UI" w:hAnsi="Segoe UI" w:cs="Segoe UI"/>
+          <w:color w:val="000000"/>
+          <w:sz w:val="22"/>
+          <w:szCs w:val="22"/>
+          <w:lang w:val="en-US"/>
+        </w:rPr>
+        <w:t>(with account for intermediate loads)</w:t>
       </w:r>
     </w:p>
     <w:p>
-      <w:pPr>
-        <w:rPr>
-          <w:lang w:val="en-GB"/>
-        </w:rPr>
-      </w:pPr>
       <m:oMathPara>
         <m:oMathParaPr>
           <m:jc m:val="left"/>
@@ -31105,7 +31223,6 @@
             <w:rPr>
               <w:rFonts w:ascii="Cambria Math" w:hAnsi="Cambria Math"/>
               <w:color w:val="0066DD"/>
-              <w:lang w:val="en-GB"/>
             </w:rPr>
             <m:t>u</m:t>
           </m:r>
@@ -31114,7 +31231,6 @@
               <m:ctrlPr>
                 <w:rPr>
                   <w:rFonts w:ascii="Cambria Math" w:hAnsi="Cambria Math"/>
-                  <w:lang w:val="en-GB"/>
                 </w:rPr>
               </m:ctrlPr>
             </m:dPr>
@@ -31123,14 +31239,12 @@
                 <w:rPr>
                   <w:rFonts w:ascii="Cambria Math" w:hAnsi="Cambria Math"/>
                   <w:color w:val="0066DD"/>
-                  <w:lang w:val="en-GB"/>
                 </w:rPr>
                 <m:t>e</m:t>
               </m:r>
               <m:r>
                 <w:rPr>
                   <w:rFonts w:ascii="Cambria Math" w:hAnsi="Cambria Math"/>
-                  <w:lang w:val="en-GB"/>
                 </w:rPr>
                 <m:t>;</m:t>
               </m:r>
@@ -31138,7 +31252,6 @@
                 <w:rPr>
                   <w:rFonts w:ascii="Cambria Math" w:hAnsi="Cambria Math"/>
                   <w:color w:val="0066DD"/>
-                  <w:lang w:val="en-GB"/>
                 </w:rPr>
                 <m:t>ξ</m:t>
               </m:r>
@@ -31147,7 +31260,6 @@
           <m:r>
             <w:rPr>
               <w:rFonts w:ascii="Cambria Math" w:hAnsi="Cambria Math"/>
-              <w:lang w:val="en-GB"/>
             </w:rPr>
             <m:t>=</m:t>
           </m:r>
@@ -31156,7 +31268,6 @@
               <m:ctrlPr>
                 <w:rPr>
                   <w:rFonts w:ascii="Cambria Math" w:hAnsi="Cambria Math"/>
-                  <w:lang w:val="en-GB"/>
                 </w:rPr>
               </m:ctrlPr>
             </m:sSubPr>
@@ -31165,7 +31276,6 @@
                 <w:rPr>
                   <w:rFonts w:ascii="Cambria Math" w:hAnsi="Cambria Math"/>
                   <w:color w:val="0066DD"/>
-                  <w:lang w:val="en-GB"/>
                 </w:rPr>
                 <m:t>u</m:t>
               </m:r>
@@ -31174,7 +31284,6 @@
               <m:r>
                 <w:rPr>
                   <w:rFonts w:ascii="Cambria Math" w:hAnsi="Cambria Math"/>
-                  <w:lang w:val="en-GB"/>
                 </w:rPr>
                 <m:t>1</m:t>
               </m:r>
@@ -31185,7 +31294,6 @@
               <m:ctrlPr>
                 <w:rPr>
                   <w:rFonts w:ascii="Cambria Math" w:hAnsi="Cambria Math"/>
-                  <w:lang w:val="en-GB"/>
                 </w:rPr>
               </m:ctrlPr>
             </m:dPr>
@@ -31194,7 +31302,6 @@
                 <w:rPr>
                   <w:rFonts w:ascii="Cambria Math" w:hAnsi="Cambria Math"/>
                   <w:color w:val="0066DD"/>
-                  <w:lang w:val="en-GB"/>
                 </w:rPr>
                 <m:t>e</m:t>
               </m:r>
@@ -31203,7 +31310,6 @@
           <m:r>
             <w:rPr>
               <w:rFonts w:ascii="Cambria Math" w:hAnsi="Cambria Math"/>
-              <w:lang w:val="en-GB"/>
             </w:rPr>
             <m:t>·</m:t>
           </m:r>
@@ -31212,7 +31318,6 @@
               <m:ctrlPr>
                 <w:rPr>
                   <w:rFonts w:ascii="Cambria Math" w:hAnsi="Cambria Math"/>
-                  <w:lang w:val="en-GB"/>
                 </w:rPr>
               </m:ctrlPr>
             </m:dPr>
@@ -31220,7 +31325,6 @@
               <m:r>
                 <w:rPr>
                   <w:rFonts w:ascii="Cambria Math" w:hAnsi="Cambria Math"/>
-                  <w:lang w:val="en-GB"/>
                 </w:rPr>
                 <m:t>1-</m:t>
               </m:r>
@@ -31228,7 +31332,6 @@
                 <w:rPr>
                   <w:rFonts w:ascii="Cambria Math" w:hAnsi="Cambria Math"/>
                   <w:color w:val="0066DD"/>
-                  <w:lang w:val="en-GB"/>
                 </w:rPr>
                 <m:t>ξ</m:t>
               </m:r>
@@ -31237,7 +31340,6 @@
           <m:r>
             <w:rPr>
               <w:rFonts w:ascii="Cambria Math" w:hAnsi="Cambria Math"/>
-              <w:lang w:val="en-GB"/>
             </w:rPr>
             <m:t>+</m:t>
           </m:r>
@@ -31246,7 +31348,6 @@
               <m:ctrlPr>
                 <w:rPr>
                   <w:rFonts w:ascii="Cambria Math" w:hAnsi="Cambria Math"/>
-                  <w:lang w:val="en-GB"/>
                 </w:rPr>
               </m:ctrlPr>
             </m:sSubPr>
@@ -31255,7 +31356,6 @@
                 <w:rPr>
                   <w:rFonts w:ascii="Cambria Math" w:hAnsi="Cambria Math"/>
                   <w:color w:val="0066DD"/>
-                  <w:lang w:val="en-GB"/>
                 </w:rPr>
                 <m:t>u</m:t>
               </m:r>
@@ -31264,7 +31364,6 @@
               <m:r>
                 <w:rPr>
                   <w:rFonts w:ascii="Cambria Math" w:hAnsi="Cambria Math"/>
-                  <w:lang w:val="en-GB"/>
                 </w:rPr>
                 <m:t>2</m:t>
               </m:r>
@@ -31275,7 +31374,6 @@
               <m:ctrlPr>
                 <w:rPr>
                   <w:rFonts w:ascii="Cambria Math" w:hAnsi="Cambria Math"/>
-                  <w:lang w:val="en-GB"/>
                 </w:rPr>
               </m:ctrlPr>
             </m:dPr>
@@ -31284,7 +31382,6 @@
                 <w:rPr>
                   <w:rFonts w:ascii="Cambria Math" w:hAnsi="Cambria Math"/>
                   <w:color w:val="0066DD"/>
-                  <w:lang w:val="en-GB"/>
                 </w:rPr>
                 <m:t>e</m:t>
               </m:r>
@@ -31293,7 +31390,6 @@
           <m:r>
             <w:rPr>
               <w:rFonts w:ascii="Cambria Math" w:hAnsi="Cambria Math"/>
-              <w:lang w:val="en-GB"/>
             </w:rPr>
             <m:t>·</m:t>
           </m:r>
@@ -31301,19 +31397,160 @@
             <w:rPr>
               <w:rFonts w:ascii="Cambria Math" w:hAnsi="Cambria Math"/>
               <w:color w:val="0066DD"/>
-              <w:lang w:val="en-GB"/>
             </w:rPr>
             <m:t>ξ</m:t>
           </m:r>
+          <m:r>
+            <w:rPr>
+              <w:rFonts w:ascii="Cambria Math" w:hAnsi="Cambria Math"/>
+            </w:rPr>
+            <m:t>+</m:t>
+          </m:r>
+          <m:f>
+            <m:fPr>
+              <m:ctrlPr>
+                <w:rPr>
+                  <w:rFonts w:ascii="Cambria Math" w:hAnsi="Cambria Math"/>
+                </w:rPr>
+              </m:ctrlPr>
+            </m:fPr>
+            <m:num>
+              <m:sSub>
+                <m:sSubPr>
+                  <m:ctrlPr>
+                    <w:rPr>
+                      <w:rFonts w:ascii="Cambria Math" w:hAnsi="Cambria Math"/>
+                    </w:rPr>
+                  </m:ctrlPr>
+                </m:sSubPr>
+                <m:e>
+                  <m:r>
+                    <w:rPr>
+                      <w:rFonts w:ascii="Cambria Math" w:hAnsi="Cambria Math"/>
+                      <w:color w:val="0066DD"/>
+                    </w:rPr>
+                    <m:t>n</m:t>
+                  </m:r>
+                </m:e>
+                <m:sub>
+                  <m:r>
+                    <w:rPr>
+                      <w:rFonts w:ascii="Cambria Math" w:hAnsi="Cambria Math"/>
+                    </w:rPr>
+                    <m:t>E</m:t>
+                  </m:r>
+                </m:sub>
+              </m:sSub>
+              <m:d>
+                <m:dPr>
+                  <m:ctrlPr>
+                    <w:rPr>
+                      <w:rFonts w:ascii="Cambria Math" w:hAnsi="Cambria Math"/>
+                    </w:rPr>
+                  </m:ctrlPr>
+                </m:dPr>
+                <m:e>
+                  <m:r>
+                    <w:rPr>
+                      <w:rFonts w:ascii="Cambria Math" w:hAnsi="Cambria Math"/>
+                      <w:color w:val="0066DD"/>
+                    </w:rPr>
+                    <m:t>e</m:t>
+                  </m:r>
+                </m:e>
+              </m:d>
+              <m:r>
+                <w:rPr>
+                  <w:rFonts w:ascii="Cambria Math" w:hAnsi="Cambria Math"/>
+                </w:rPr>
+                <m:t>·</m:t>
+              </m:r>
+              <m:r>
+                <m:rPr>
+                  <m:nor/>
+                </m:rPr>
+                <w:rPr>
+                  <w:rFonts w:ascii="Cambria Math" w:hAnsi="Cambria Math"/>
+                  <w:sz w:val="22"/>
+                </w:rPr>
+                <m:t>m</m:t>
+              </m:r>
+            </m:num>
+            <m:den>
+              <m:r>
+                <w:rPr>
+                  <w:rFonts w:ascii="Cambria Math" w:hAnsi="Cambria Math"/>
+                  <w:color w:val="0066DD"/>
+                </w:rPr>
+                <m:t>EA</m:t>
+              </m:r>
+              <m:d>
+                <m:dPr>
+                  <m:ctrlPr>
+                    <w:rPr>
+                      <w:rFonts w:ascii="Cambria Math" w:hAnsi="Cambria Math"/>
+                    </w:rPr>
+                  </m:ctrlPr>
+                </m:dPr>
+                <m:e>
+                  <m:r>
+                    <w:rPr>
+                      <w:rFonts w:ascii="Cambria Math" w:hAnsi="Cambria Math"/>
+                      <w:color w:val="0066DD"/>
+                    </w:rPr>
+                    <m:t>e</m:t>
+                  </m:r>
+                </m:e>
+              </m:d>
+            </m:den>
+          </m:f>
+          <m:r>
+            <w:rPr>
+              <w:rFonts w:ascii="Cambria Math" w:hAnsi="Cambria Math"/>
+            </w:rPr>
+            <m:t>·</m:t>
+          </m:r>
+          <m:r>
+            <w:rPr>
+              <w:rFonts w:ascii="Cambria Math" w:hAnsi="Cambria Math"/>
+              <w:color w:val="0066DD"/>
+            </w:rPr>
+            <m:t>ξ</m:t>
+          </m:r>
+          <m:r>
+            <w:rPr>
+              <w:rFonts w:ascii="Cambria Math" w:hAnsi="Cambria Math"/>
+            </w:rPr>
+            <m:t>·</m:t>
+          </m:r>
+          <m:d>
+            <m:dPr>
+              <m:ctrlPr>
+                <w:rPr>
+                  <w:rFonts w:ascii="Cambria Math" w:hAnsi="Cambria Math"/>
+                </w:rPr>
+              </m:ctrlPr>
+            </m:dPr>
+            <m:e>
+              <m:r>
+                <w:rPr>
+                  <w:rFonts w:ascii="Cambria Math" w:hAnsi="Cambria Math"/>
+                </w:rPr>
+                <m:t>1-</m:t>
+              </m:r>
+              <m:r>
+                <w:rPr>
+                  <w:rFonts w:ascii="Cambria Math" w:hAnsi="Cambria Math"/>
+                  <w:color w:val="0066DD"/>
+                </w:rPr>
+                <m:t>ξ</m:t>
+              </m:r>
+            </m:e>
+          </m:d>
         </m:oMath>
       </m:oMathPara>
     </w:p>
     <w:p>
-      <w:pPr>
-        <w:rPr>
-          <w:lang w:val="en-GB"/>
-        </w:rPr>
-      </w:pPr>
       <m:oMathPara>
         <m:oMathParaPr>
           <m:jc m:val="left"/>
@@ -31323,7 +31560,6 @@
             <w:rPr>
               <w:rFonts w:ascii="Cambria Math" w:hAnsi="Cambria Math"/>
               <w:color w:val="0066DD"/>
-              <w:lang w:val="en-GB"/>
             </w:rPr>
             <m:t>v</m:t>
           </m:r>
@@ -31332,7 +31568,6 @@
               <m:ctrlPr>
                 <w:rPr>
                   <w:rFonts w:ascii="Cambria Math" w:hAnsi="Cambria Math"/>
-                  <w:lang w:val="en-GB"/>
                 </w:rPr>
               </m:ctrlPr>
             </m:dPr>
@@ -31341,14 +31576,12 @@
                 <w:rPr>
                   <w:rFonts w:ascii="Cambria Math" w:hAnsi="Cambria Math"/>
                   <w:color w:val="0066DD"/>
-                  <w:lang w:val="en-GB"/>
                 </w:rPr>
                 <m:t>e</m:t>
               </m:r>
               <m:r>
                 <w:rPr>
                   <w:rFonts w:ascii="Cambria Math" w:hAnsi="Cambria Math"/>
-                  <w:lang w:val="en-GB"/>
                 </w:rPr>
                 <m:t>;</m:t>
               </m:r>
@@ -31356,7 +31589,6 @@
                 <w:rPr>
                   <w:rFonts w:ascii="Cambria Math" w:hAnsi="Cambria Math"/>
                   <w:color w:val="0066DD"/>
-                  <w:lang w:val="en-GB"/>
                 </w:rPr>
                 <m:t>ξ</m:t>
               </m:r>
@@ -31365,7 +31597,6 @@
           <m:r>
             <w:rPr>
               <w:rFonts w:ascii="Cambria Math" w:hAnsi="Cambria Math"/>
-              <w:lang w:val="en-GB"/>
             </w:rPr>
             <m:t>=</m:t>
           </m:r>
@@ -31374,7 +31605,6 @@
               <m:ctrlPr>
                 <w:rPr>
                   <w:rFonts w:ascii="Cambria Math" w:hAnsi="Cambria Math"/>
-                  <w:lang w:val="en-GB"/>
                 </w:rPr>
               </m:ctrlPr>
             </m:sSubPr>
@@ -31383,7 +31613,6 @@
                 <w:rPr>
                   <w:rFonts w:ascii="Cambria Math" w:hAnsi="Cambria Math"/>
                   <w:color w:val="0066DD"/>
-                  <w:lang w:val="en-GB"/>
                 </w:rPr>
                 <m:t>v</m:t>
               </m:r>
@@ -31392,7 +31621,6 @@
               <m:r>
                 <w:rPr>
                   <w:rFonts w:ascii="Cambria Math" w:hAnsi="Cambria Math"/>
-                  <w:lang w:val="en-GB"/>
                 </w:rPr>
                 <m:t>1</m:t>
               </m:r>
@@ -31403,7 +31631,6 @@
               <m:ctrlPr>
                 <w:rPr>
                   <w:rFonts w:ascii="Cambria Math" w:hAnsi="Cambria Math"/>
-                  <w:lang w:val="en-GB"/>
                 </w:rPr>
               </m:ctrlPr>
             </m:dPr>
@@ -31412,7 +31639,6 @@
                 <w:rPr>
                   <w:rFonts w:ascii="Cambria Math" w:hAnsi="Cambria Math"/>
                   <w:color w:val="0066DD"/>
-                  <w:lang w:val="en-GB"/>
                 </w:rPr>
                 <m:t>e</m:t>
               </m:r>
@@ -31421,7 +31647,6 @@
           <m:r>
             <w:rPr>
               <w:rFonts w:ascii="Cambria Math" w:hAnsi="Cambria Math"/>
-              <w:lang w:val="en-GB"/>
             </w:rPr>
             <m:t>·</m:t>
           </m:r>
@@ -31430,7 +31655,6 @@
               <m:ctrlPr>
                 <w:rPr>
                   <w:rFonts w:ascii="Cambria Math" w:hAnsi="Cambria Math"/>
-                  <w:lang w:val="en-GB"/>
                 </w:rPr>
               </m:ctrlPr>
             </m:sSubPr>
@@ -31439,7 +31663,6 @@
                 <w:rPr>
                   <w:rFonts w:ascii="Cambria Math" w:hAnsi="Cambria Math"/>
                   <w:color w:val="0066DD"/>
-                  <w:lang w:val="en-GB"/>
                 </w:rPr>
                 <m:t>Φ</m:t>
               </m:r>
@@ -31448,7 +31671,6 @@
               <m:r>
                 <w:rPr>
                   <w:rFonts w:ascii="Cambria Math" w:hAnsi="Cambria Math"/>
-                  <w:lang w:val="en-GB"/>
                 </w:rPr>
                 <m:t>1</m:t>
               </m:r>
@@ -31459,7 +31681,6 @@
               <m:ctrlPr>
                 <w:rPr>
                   <w:rFonts w:ascii="Cambria Math" w:hAnsi="Cambria Math"/>
-                  <w:lang w:val="en-GB"/>
                 </w:rPr>
               </m:ctrlPr>
             </m:dPr>
@@ -31468,14 +31689,12 @@
                 <w:rPr>
                   <w:rFonts w:ascii="Cambria Math" w:hAnsi="Cambria Math"/>
                   <w:color w:val="0066DD"/>
-                  <w:lang w:val="en-GB"/>
                 </w:rPr>
                 <m:t>e</m:t>
               </m:r>
               <m:r>
                 <w:rPr>
                   <w:rFonts w:ascii="Cambria Math" w:hAnsi="Cambria Math"/>
-                  <w:lang w:val="en-GB"/>
                 </w:rPr>
                 <m:t>;</m:t>
               </m:r>
@@ -31483,7 +31702,6 @@
                 <w:rPr>
                   <w:rFonts w:ascii="Cambria Math" w:hAnsi="Cambria Math"/>
                   <w:color w:val="0066DD"/>
-                  <w:lang w:val="en-GB"/>
                 </w:rPr>
                 <m:t>ξ</m:t>
               </m:r>
@@ -31492,7 +31710,6 @@
           <m:r>
             <w:rPr>
               <w:rFonts w:ascii="Cambria Math" w:hAnsi="Cambria Math"/>
-              <w:lang w:val="en-GB"/>
             </w:rPr>
             <m:t>+</m:t>
           </m:r>
@@ -31501,7 +31718,6 @@
               <m:ctrlPr>
                 <w:rPr>
                   <w:rFonts w:ascii="Cambria Math" w:hAnsi="Cambria Math"/>
-                  <w:lang w:val="en-GB"/>
                 </w:rPr>
               </m:ctrlPr>
             </m:sSubPr>
@@ -31510,7 +31726,6 @@
                 <w:rPr>
                   <w:rFonts w:ascii="Cambria Math" w:hAnsi="Cambria Math"/>
                   <w:color w:val="0066DD"/>
-                  <w:lang w:val="en-GB"/>
                 </w:rPr>
                 <m:t>φ</m:t>
               </m:r>
@@ -31519,7 +31734,6 @@
               <m:r>
                 <w:rPr>
                   <w:rFonts w:ascii="Cambria Math" w:hAnsi="Cambria Math"/>
-                  <w:lang w:val="en-GB"/>
                 </w:rPr>
                 <m:t>1</m:t>
               </m:r>
@@ -31530,7 +31744,6 @@
               <m:ctrlPr>
                 <w:rPr>
                   <w:rFonts w:ascii="Cambria Math" w:hAnsi="Cambria Math"/>
-                  <w:lang w:val="en-GB"/>
                 </w:rPr>
               </m:ctrlPr>
             </m:dPr>
@@ -31539,7 +31752,6 @@
                 <w:rPr>
                   <w:rFonts w:ascii="Cambria Math" w:hAnsi="Cambria Math"/>
                   <w:color w:val="0066DD"/>
-                  <w:lang w:val="en-GB"/>
                 </w:rPr>
                 <m:t>e</m:t>
               </m:r>
@@ -31548,7 +31760,6 @@
           <m:r>
             <w:rPr>
               <w:rFonts w:ascii="Cambria Math" w:hAnsi="Cambria Math"/>
-              <w:lang w:val="en-GB"/>
             </w:rPr>
             <m:t>·</m:t>
           </m:r>
@@ -31557,7 +31768,6 @@
               <m:ctrlPr>
                 <w:rPr>
                   <w:rFonts w:ascii="Cambria Math" w:hAnsi="Cambria Math"/>
-                  <w:lang w:val="en-GB"/>
                 </w:rPr>
               </m:ctrlPr>
             </m:sSubPr>
@@ -31566,7 +31776,6 @@
                 <w:rPr>
                   <w:rFonts w:ascii="Cambria Math" w:hAnsi="Cambria Math"/>
                   <w:color w:val="0066DD"/>
-                  <w:lang w:val="en-GB"/>
                 </w:rPr>
                 <m:t>Φ</m:t>
               </m:r>
@@ -31575,7 +31784,6 @@
               <m:r>
                 <w:rPr>
                   <w:rFonts w:ascii="Cambria Math" w:hAnsi="Cambria Math"/>
-                  <w:lang w:val="en-GB"/>
                 </w:rPr>
                 <m:t>2</m:t>
               </m:r>
@@ -31586,7 +31794,6 @@
               <m:ctrlPr>
                 <w:rPr>
                   <w:rFonts w:ascii="Cambria Math" w:hAnsi="Cambria Math"/>
-                  <w:lang w:val="en-GB"/>
                 </w:rPr>
               </m:ctrlPr>
             </m:dPr>
@@ -31595,14 +31802,12 @@
                 <w:rPr>
                   <w:rFonts w:ascii="Cambria Math" w:hAnsi="Cambria Math"/>
                   <w:color w:val="0066DD"/>
-                  <w:lang w:val="en-GB"/>
                 </w:rPr>
                 <m:t>e</m:t>
               </m:r>
               <m:r>
                 <w:rPr>
                   <w:rFonts w:ascii="Cambria Math" w:hAnsi="Cambria Math"/>
-                  <w:lang w:val="en-GB"/>
                 </w:rPr>
                 <m:t>;</m:t>
               </m:r>
@@ -31610,7 +31815,6 @@
                 <w:rPr>
                   <w:rFonts w:ascii="Cambria Math" w:hAnsi="Cambria Math"/>
                   <w:color w:val="0066DD"/>
-                  <w:lang w:val="en-GB"/>
                 </w:rPr>
                 <m:t>ξ</m:t>
               </m:r>
@@ -31619,7 +31823,6 @@
           <m:r>
             <w:rPr>
               <w:rFonts w:ascii="Cambria Math" w:hAnsi="Cambria Math"/>
-              <w:lang w:val="en-GB"/>
             </w:rPr>
             <m:t>+</m:t>
           </m:r>
@@ -31628,7 +31831,6 @@
               <m:ctrlPr>
                 <w:rPr>
                   <w:rFonts w:ascii="Cambria Math" w:hAnsi="Cambria Math"/>
-                  <w:lang w:val="en-GB"/>
                 </w:rPr>
               </m:ctrlPr>
             </m:sSubPr>
@@ -31637,7 +31839,6 @@
                 <w:rPr>
                   <w:rFonts w:ascii="Cambria Math" w:hAnsi="Cambria Math"/>
                   <w:color w:val="0066DD"/>
-                  <w:lang w:val="en-GB"/>
                 </w:rPr>
                 <m:t>v</m:t>
               </m:r>
@@ -31646,7 +31847,6 @@
               <m:r>
                 <w:rPr>
                   <w:rFonts w:ascii="Cambria Math" w:hAnsi="Cambria Math"/>
-                  <w:lang w:val="en-GB"/>
                 </w:rPr>
                 <m:t>2</m:t>
               </m:r>
@@ -31657,7 +31857,6 @@
               <m:ctrlPr>
                 <w:rPr>
                   <w:rFonts w:ascii="Cambria Math" w:hAnsi="Cambria Math"/>
-                  <w:lang w:val="en-GB"/>
                 </w:rPr>
               </m:ctrlPr>
             </m:dPr>
@@ -31666,7 +31865,6 @@
                 <w:rPr>
                   <w:rFonts w:ascii="Cambria Math" w:hAnsi="Cambria Math"/>
                   <w:color w:val="0066DD"/>
-                  <w:lang w:val="en-GB"/>
                 </w:rPr>
                 <m:t>e</m:t>
               </m:r>
@@ -31675,7 +31873,6 @@
           <m:r>
             <w:rPr>
               <w:rFonts w:ascii="Cambria Math" w:hAnsi="Cambria Math"/>
-              <w:lang w:val="en-GB"/>
             </w:rPr>
             <m:t>·</m:t>
           </m:r>
@@ -31684,7 +31881,6 @@
               <m:ctrlPr>
                 <w:rPr>
                   <w:rFonts w:ascii="Cambria Math" w:hAnsi="Cambria Math"/>
-                  <w:lang w:val="en-GB"/>
                 </w:rPr>
               </m:ctrlPr>
             </m:sSubPr>
@@ -31693,7 +31889,6 @@
                 <w:rPr>
                   <w:rFonts w:ascii="Cambria Math" w:hAnsi="Cambria Math"/>
                   <w:color w:val="0066DD"/>
-                  <w:lang w:val="en-GB"/>
                 </w:rPr>
                 <m:t>Φ</m:t>
               </m:r>
@@ -31702,7 +31897,6 @@
               <m:r>
                 <w:rPr>
                   <w:rFonts w:ascii="Cambria Math" w:hAnsi="Cambria Math"/>
-                  <w:lang w:val="en-GB"/>
                 </w:rPr>
                 <m:t>3</m:t>
               </m:r>
@@ -31713,7 +31907,6 @@
               <m:ctrlPr>
                 <w:rPr>
                   <w:rFonts w:ascii="Cambria Math" w:hAnsi="Cambria Math"/>
-                  <w:lang w:val="en-GB"/>
                 </w:rPr>
               </m:ctrlPr>
             </m:dPr>
@@ -31722,14 +31915,12 @@
                 <w:rPr>
                   <w:rFonts w:ascii="Cambria Math" w:hAnsi="Cambria Math"/>
                   <w:color w:val="0066DD"/>
-                  <w:lang w:val="en-GB"/>
                 </w:rPr>
                 <m:t>e</m:t>
               </m:r>
               <m:r>
                 <w:rPr>
                   <w:rFonts w:ascii="Cambria Math" w:hAnsi="Cambria Math"/>
-                  <w:lang w:val="en-GB"/>
                 </w:rPr>
                 <m:t>;</m:t>
               </m:r>
@@ -31737,7 +31928,6 @@
                 <w:rPr>
                   <w:rFonts w:ascii="Cambria Math" w:hAnsi="Cambria Math"/>
                   <w:color w:val="0066DD"/>
-                  <w:lang w:val="en-GB"/>
                 </w:rPr>
                 <m:t>ξ</m:t>
               </m:r>
@@ -31746,7 +31936,6 @@
           <m:r>
             <w:rPr>
               <w:rFonts w:ascii="Cambria Math" w:hAnsi="Cambria Math"/>
-              <w:lang w:val="en-GB"/>
             </w:rPr>
             <m:t>+</m:t>
           </m:r>
@@ -31755,7 +31944,6 @@
               <m:ctrlPr>
                 <w:rPr>
                   <w:rFonts w:ascii="Cambria Math" w:hAnsi="Cambria Math"/>
-                  <w:lang w:val="en-GB"/>
                 </w:rPr>
               </m:ctrlPr>
             </m:sSubPr>
@@ -31764,7 +31952,6 @@
                 <w:rPr>
                   <w:rFonts w:ascii="Cambria Math" w:hAnsi="Cambria Math"/>
                   <w:color w:val="0066DD"/>
-                  <w:lang w:val="en-GB"/>
                 </w:rPr>
                 <m:t>φ</m:t>
               </m:r>
@@ -31773,7 +31960,6 @@
               <m:r>
                 <w:rPr>
                   <w:rFonts w:ascii="Cambria Math" w:hAnsi="Cambria Math"/>
-                  <w:lang w:val="en-GB"/>
                 </w:rPr>
                 <m:t>2</m:t>
               </m:r>
@@ -31784,7 +31970,6 @@
               <m:ctrlPr>
                 <w:rPr>
                   <w:rFonts w:ascii="Cambria Math" w:hAnsi="Cambria Math"/>
-                  <w:lang w:val="en-GB"/>
                 </w:rPr>
               </m:ctrlPr>
             </m:dPr>
@@ -31793,7 +31978,6 @@
                 <w:rPr>
                   <w:rFonts w:ascii="Cambria Math" w:hAnsi="Cambria Math"/>
                   <w:color w:val="0066DD"/>
-                  <w:lang w:val="en-GB"/>
                 </w:rPr>
                 <m:t>e</m:t>
               </m:r>
@@ -31802,7 +31986,6 @@
           <m:r>
             <w:rPr>
               <w:rFonts w:ascii="Cambria Math" w:hAnsi="Cambria Math"/>
-              <w:lang w:val="en-GB"/>
             </w:rPr>
             <m:t>·</m:t>
           </m:r>
@@ -31811,7 +31994,6 @@
               <m:ctrlPr>
                 <w:rPr>
                   <w:rFonts w:ascii="Cambria Math" w:hAnsi="Cambria Math"/>
-                  <w:lang w:val="en-GB"/>
                 </w:rPr>
               </m:ctrlPr>
             </m:sSubPr>
@@ -31820,7 +32002,6 @@
                 <w:rPr>
                   <w:rFonts w:ascii="Cambria Math" w:hAnsi="Cambria Math"/>
                   <w:color w:val="0066DD"/>
-                  <w:lang w:val="en-GB"/>
                 </w:rPr>
                 <m:t>Φ</m:t>
               </m:r>
@@ -31829,7 +32010,6 @@
               <m:r>
                 <w:rPr>
                   <w:rFonts w:ascii="Cambria Math" w:hAnsi="Cambria Math"/>
-                  <w:lang w:val="en-GB"/>
                 </w:rPr>
                 <m:t>4</m:t>
               </m:r>
@@ -31840,7 +32020,6 @@
               <m:ctrlPr>
                 <w:rPr>
                   <w:rFonts w:ascii="Cambria Math" w:hAnsi="Cambria Math"/>
-                  <w:lang w:val="en-GB"/>
                 </w:rPr>
               </m:ctrlPr>
             </m:dPr>
@@ -31849,14 +32028,12 @@
                 <w:rPr>
                   <w:rFonts w:ascii="Cambria Math" w:hAnsi="Cambria Math"/>
                   <w:color w:val="0066DD"/>
-                  <w:lang w:val="en-GB"/>
                 </w:rPr>
                 <m:t>e</m:t>
               </m:r>
               <m:r>
                 <w:rPr>
                   <w:rFonts w:ascii="Cambria Math" w:hAnsi="Cambria Math"/>
-                  <w:lang w:val="en-GB"/>
                 </w:rPr>
                 <m:t>;</m:t>
               </m:r>
@@ -31864,12 +32041,488 @@
                 <w:rPr>
                   <w:rFonts w:ascii="Cambria Math" w:hAnsi="Cambria Math"/>
                   <w:color w:val="0066DD"/>
-                  <w:lang w:val="en-GB"/>
                 </w:rPr>
                 <m:t>ξ</m:t>
               </m:r>
             </m:e>
           </m:d>
+          <m:r>
+            <w:rPr>
+              <w:rFonts w:ascii="Cambria Math" w:hAnsi="Cambria Math"/>
+            </w:rPr>
+            <m:t>+</m:t>
+          </m:r>
+          <m:f>
+            <m:fPr>
+              <m:ctrlPr>
+                <w:rPr>
+                  <w:rFonts w:ascii="Cambria Math" w:hAnsi="Cambria Math"/>
+                </w:rPr>
+              </m:ctrlPr>
+            </m:fPr>
+            <m:num>
+              <m:sSub>
+                <m:sSubPr>
+                  <m:ctrlPr>
+                    <w:rPr>
+                      <w:rFonts w:ascii="Cambria Math" w:hAnsi="Cambria Math"/>
+                    </w:rPr>
+                  </m:ctrlPr>
+                </m:sSubPr>
+                <m:e>
+                  <m:r>
+                    <w:rPr>
+                      <w:rFonts w:ascii="Cambria Math" w:hAnsi="Cambria Math"/>
+                      <w:color w:val="0066DD"/>
+                    </w:rPr>
+                    <m:t>q</m:t>
+                  </m:r>
+                </m:e>
+                <m:sub>
+                  <m:r>
+                    <w:rPr>
+                      <w:rFonts w:ascii="Cambria Math" w:hAnsi="Cambria Math"/>
+                    </w:rPr>
+                    <m:t>E</m:t>
+                  </m:r>
+                </m:sub>
+              </m:sSub>
+              <m:d>
+                <m:dPr>
+                  <m:ctrlPr>
+                    <w:rPr>
+                      <w:rFonts w:ascii="Cambria Math" w:hAnsi="Cambria Math"/>
+                    </w:rPr>
+                  </m:ctrlPr>
+                </m:dPr>
+                <m:e>
+                  <m:r>
+                    <w:rPr>
+                      <w:rFonts w:ascii="Cambria Math" w:hAnsi="Cambria Math"/>
+                      <w:color w:val="0066DD"/>
+                    </w:rPr>
+                    <m:t>e</m:t>
+                  </m:r>
+                </m:e>
+              </m:d>
+              <m:r>
+                <w:rPr>
+                  <w:rFonts w:ascii="Cambria Math" w:hAnsi="Cambria Math"/>
+                </w:rPr>
+                <m:t>·</m:t>
+              </m:r>
+              <m:sSup>
+                <m:sSupPr>
+                  <m:ctrlPr>
+                    <w:rPr>
+                      <w:rFonts w:ascii="Cambria Math" w:hAnsi="Cambria Math"/>
+                    </w:rPr>
+                  </m:ctrlPr>
+                </m:sSupPr>
+                <m:e>
+                  <m:r>
+                    <w:rPr>
+                      <w:rFonts w:ascii="Cambria Math" w:hAnsi="Cambria Math"/>
+                      <w:color w:val="0066DD"/>
+                    </w:rPr>
+                    <m:t>l</m:t>
+                  </m:r>
+                  <m:d>
+                    <m:dPr>
+                      <m:ctrlPr>
+                        <w:rPr>
+                          <w:rFonts w:ascii="Cambria Math" w:hAnsi="Cambria Math"/>
+                        </w:rPr>
+                      </m:ctrlPr>
+                    </m:dPr>
+                    <m:e>
+                      <m:r>
+                        <w:rPr>
+                          <w:rFonts w:ascii="Cambria Math" w:hAnsi="Cambria Math"/>
+                          <w:color w:val="0066DD"/>
+                        </w:rPr>
+                        <m:t>e</m:t>
+                      </m:r>
+                    </m:e>
+                  </m:d>
+                </m:e>
+                <m:sup>
+                  <m:r>
+                    <w:rPr>
+                      <w:rFonts w:ascii="Cambria Math" w:hAnsi="Cambria Math"/>
+                    </w:rPr>
+                    <m:t>4</m:t>
+                  </m:r>
+                </m:sup>
+              </m:sSup>
+            </m:num>
+            <m:den>
+              <m:r>
+                <w:rPr>
+                  <w:rFonts w:ascii="Cambria Math" w:hAnsi="Cambria Math"/>
+                </w:rPr>
+                <m:t>24·</m:t>
+              </m:r>
+              <m:r>
+                <w:rPr>
+                  <w:rFonts w:ascii="Cambria Math" w:hAnsi="Cambria Math"/>
+                  <w:color w:val="0066DD"/>
+                </w:rPr>
+                <m:t>EI</m:t>
+              </m:r>
+              <m:d>
+                <m:dPr>
+                  <m:ctrlPr>
+                    <w:rPr>
+                      <w:rFonts w:ascii="Cambria Math" w:hAnsi="Cambria Math"/>
+                    </w:rPr>
+                  </m:ctrlPr>
+                </m:dPr>
+                <m:e>
+                  <m:r>
+                    <w:rPr>
+                      <w:rFonts w:ascii="Cambria Math" w:hAnsi="Cambria Math"/>
+                      <w:color w:val="0066DD"/>
+                    </w:rPr>
+                    <m:t>e</m:t>
+                  </m:r>
+                </m:e>
+              </m:d>
+            </m:den>
+          </m:f>
+          <m:r>
+            <w:rPr>
+              <w:rFonts w:ascii="Cambria Math" w:hAnsi="Cambria Math"/>
+            </w:rPr>
+            <m:t>·</m:t>
+          </m:r>
+          <m:f>
+            <m:fPr>
+              <m:ctrlPr>
+                <w:rPr>
+                  <w:rFonts w:ascii="Cambria Math" w:hAnsi="Cambria Math"/>
+                </w:rPr>
+              </m:ctrlPr>
+            </m:fPr>
+            <m:num>
+              <m:sSup>
+                <m:sSupPr>
+                  <m:ctrlPr>
+                    <w:rPr>
+                      <w:rFonts w:ascii="Cambria Math" w:hAnsi="Cambria Math"/>
+                    </w:rPr>
+                  </m:ctrlPr>
+                </m:sSupPr>
+                <m:e>
+                  <m:r>
+                    <w:rPr>
+                      <w:rFonts w:ascii="Cambria Math" w:hAnsi="Cambria Math"/>
+                      <w:color w:val="0066DD"/>
+                    </w:rPr>
+                    <m:t>ξ</m:t>
+                  </m:r>
+                </m:e>
+                <m:sup>
+                  <m:r>
+                    <w:rPr>
+                      <w:rFonts w:ascii="Cambria Math" w:hAnsi="Cambria Math"/>
+                    </w:rPr>
+                    <m:t>2</m:t>
+                  </m:r>
+                </m:sup>
+              </m:sSup>
+              <m:r>
+                <w:rPr>
+                  <w:rFonts w:ascii="Cambria Math" w:hAnsi="Cambria Math"/>
+                </w:rPr>
+                <m:t>·</m:t>
+              </m:r>
+              <m:sSup>
+                <m:sSupPr>
+                  <m:ctrlPr>
+                    <w:rPr>
+                      <w:rFonts w:ascii="Cambria Math" w:hAnsi="Cambria Math"/>
+                    </w:rPr>
+                  </m:ctrlPr>
+                </m:sSupPr>
+                <m:e>
+                  <m:d>
+                    <m:dPr>
+                      <m:ctrlPr>
+                        <w:rPr>
+                          <w:rFonts w:ascii="Cambria Math" w:hAnsi="Cambria Math"/>
+                        </w:rPr>
+                      </m:ctrlPr>
+                    </m:dPr>
+                    <m:e>
+                      <m:r>
+                        <w:rPr>
+                          <w:rFonts w:ascii="Cambria Math" w:hAnsi="Cambria Math"/>
+                        </w:rPr>
+                        <m:t>1-</m:t>
+                      </m:r>
+                      <m:r>
+                        <w:rPr>
+                          <w:rFonts w:ascii="Cambria Math" w:hAnsi="Cambria Math"/>
+                          <w:color w:val="0066DD"/>
+                        </w:rPr>
+                        <m:t>ξ</m:t>
+                      </m:r>
+                    </m:e>
+                  </m:d>
+                </m:e>
+                <m:sup>
+                  <m:r>
+                    <w:rPr>
+                      <w:rFonts w:ascii="Cambria Math" w:hAnsi="Cambria Math"/>
+                    </w:rPr>
+                    <m:t>2</m:t>
+                  </m:r>
+                </m:sup>
+              </m:sSup>
+            </m:num>
+            <m:den>
+              <m:r>
+                <m:rPr>
+                  <m:nor/>
+                </m:rPr>
+                <w:rPr>
+                  <w:rFonts w:ascii="Cambria Math" w:hAnsi="Cambria Math"/>
+                  <w:sz w:val="22"/>
+                </w:rPr>
+                <m:t> m</m:t>
+              </m:r>
+            </m:den>
+          </m:f>
+          <m:r>
+            <w:rPr>
+              <w:rFonts w:ascii="Cambria Math" w:hAnsi="Cambria Math"/>
+            </w:rPr>
+            <m:t>+</m:t>
+          </m:r>
+          <m:f>
+            <m:fPr>
+              <m:ctrlPr>
+                <w:rPr>
+                  <w:rFonts w:ascii="Cambria Math" w:hAnsi="Cambria Math"/>
+                </w:rPr>
+              </m:ctrlPr>
+            </m:fPr>
+            <m:num>
+              <m:sSub>
+                <m:sSubPr>
+                  <m:ctrlPr>
+                    <w:rPr>
+                      <w:rFonts w:ascii="Cambria Math" w:hAnsi="Cambria Math"/>
+                    </w:rPr>
+                  </m:ctrlPr>
+                </m:sSubPr>
+                <m:e>
+                  <m:r>
+                    <w:rPr>
+                      <w:rFonts w:ascii="Cambria Math" w:hAnsi="Cambria Math"/>
+                      <w:color w:val="0066DD"/>
+                    </w:rPr>
+                    <m:t>q</m:t>
+                  </m:r>
+                </m:e>
+                <m:sub>
+                  <m:r>
+                    <w:rPr>
+                      <w:rFonts w:ascii="Cambria Math" w:hAnsi="Cambria Math"/>
+                    </w:rPr>
+                    <m:t>E</m:t>
+                  </m:r>
+                </m:sub>
+              </m:sSub>
+              <m:d>
+                <m:dPr>
+                  <m:ctrlPr>
+                    <w:rPr>
+                      <w:rFonts w:ascii="Cambria Math" w:hAnsi="Cambria Math"/>
+                    </w:rPr>
+                  </m:ctrlPr>
+                </m:dPr>
+                <m:e>
+                  <m:r>
+                    <w:rPr>
+                      <w:rFonts w:ascii="Cambria Math" w:hAnsi="Cambria Math"/>
+                      <w:color w:val="0066DD"/>
+                    </w:rPr>
+                    <m:t>e</m:t>
+                  </m:r>
+                </m:e>
+              </m:d>
+              <m:r>
+                <w:rPr>
+                  <w:rFonts w:ascii="Cambria Math" w:hAnsi="Cambria Math"/>
+                </w:rPr>
+                <m:t>·</m:t>
+              </m:r>
+              <m:sSup>
+                <m:sSupPr>
+                  <m:ctrlPr>
+                    <w:rPr>
+                      <w:rFonts w:ascii="Cambria Math" w:hAnsi="Cambria Math"/>
+                    </w:rPr>
+                  </m:ctrlPr>
+                </m:sSupPr>
+                <m:e>
+                  <m:r>
+                    <w:rPr>
+                      <w:rFonts w:ascii="Cambria Math" w:hAnsi="Cambria Math"/>
+                      <w:color w:val="0066DD"/>
+                    </w:rPr>
+                    <m:t>l</m:t>
+                  </m:r>
+                  <m:d>
+                    <m:dPr>
+                      <m:ctrlPr>
+                        <w:rPr>
+                          <w:rFonts w:ascii="Cambria Math" w:hAnsi="Cambria Math"/>
+                        </w:rPr>
+                      </m:ctrlPr>
+                    </m:dPr>
+                    <m:e>
+                      <m:r>
+                        <w:rPr>
+                          <w:rFonts w:ascii="Cambria Math" w:hAnsi="Cambria Math"/>
+                          <w:color w:val="0066DD"/>
+                        </w:rPr>
+                        <m:t>e</m:t>
+                      </m:r>
+                    </m:e>
+                  </m:d>
+                </m:e>
+                <m:sup>
+                  <m:r>
+                    <w:rPr>
+                      <w:rFonts w:ascii="Cambria Math" w:hAnsi="Cambria Math"/>
+                    </w:rPr>
+                    <m:t>2</m:t>
+                  </m:r>
+                </m:sup>
+              </m:sSup>
+            </m:num>
+            <m:den>
+              <m:r>
+                <w:rPr>
+                  <w:rFonts w:ascii="Cambria Math" w:hAnsi="Cambria Math"/>
+                </w:rPr>
+                <m:t>2·</m:t>
+              </m:r>
+              <m:sSub>
+                <m:sSubPr>
+                  <m:ctrlPr>
+                    <w:rPr>
+                      <w:rFonts w:ascii="Cambria Math" w:hAnsi="Cambria Math"/>
+                    </w:rPr>
+                  </m:ctrlPr>
+                </m:sSubPr>
+                <m:e>
+                  <m:r>
+                    <w:rPr>
+                      <w:rFonts w:ascii="Cambria Math" w:hAnsi="Cambria Math"/>
+                      <w:color w:val="0066DD"/>
+                    </w:rPr>
+                    <m:t>GA</m:t>
+                  </m:r>
+                </m:e>
+                <m:sub>
+                  <m:r>
+                    <w:rPr>
+                      <w:rFonts w:ascii="Cambria Math" w:hAnsi="Cambria Math"/>
+                    </w:rPr>
+                    <m:t>s</m:t>
+                  </m:r>
+                </m:sub>
+              </m:sSub>
+              <m:d>
+                <m:dPr>
+                  <m:ctrlPr>
+                    <w:rPr>
+                      <w:rFonts w:ascii="Cambria Math" w:hAnsi="Cambria Math"/>
+                    </w:rPr>
+                  </m:ctrlPr>
+                </m:dPr>
+                <m:e>
+                  <m:r>
+                    <w:rPr>
+                      <w:rFonts w:ascii="Cambria Math" w:hAnsi="Cambria Math"/>
+                      <w:color w:val="0066DD"/>
+                    </w:rPr>
+                    <m:t>e</m:t>
+                  </m:r>
+                </m:e>
+              </m:d>
+            </m:den>
+          </m:f>
+          <m:r>
+            <w:rPr>
+              <w:rFonts w:ascii="Cambria Math" w:hAnsi="Cambria Math"/>
+            </w:rPr>
+            <m:t>·</m:t>
+          </m:r>
+          <m:f>
+            <m:fPr>
+              <m:ctrlPr>
+                <w:rPr>
+                  <w:rFonts w:ascii="Cambria Math" w:hAnsi="Cambria Math"/>
+                </w:rPr>
+              </m:ctrlPr>
+            </m:fPr>
+            <m:num>
+              <m:r>
+                <w:rPr>
+                  <w:rFonts w:ascii="Cambria Math" w:hAnsi="Cambria Math"/>
+                  <w:color w:val="0066DD"/>
+                </w:rPr>
+                <m:t>ξ</m:t>
+              </m:r>
+              <m:r>
+                <w:rPr>
+                  <w:rFonts w:ascii="Cambria Math" w:hAnsi="Cambria Math"/>
+                </w:rPr>
+                <m:t>·</m:t>
+              </m:r>
+              <m:d>
+                <m:dPr>
+                  <m:ctrlPr>
+                    <w:rPr>
+                      <w:rFonts w:ascii="Cambria Math" w:hAnsi="Cambria Math"/>
+                    </w:rPr>
+                  </m:ctrlPr>
+                </m:dPr>
+                <m:e>
+                  <m:r>
+                    <w:rPr>
+                      <w:rFonts w:ascii="Cambria Math" w:hAnsi="Cambria Math"/>
+                    </w:rPr>
+                    <m:t>1-</m:t>
+                  </m:r>
+                  <m:r>
+                    <w:rPr>
+                      <w:rFonts w:ascii="Cambria Math" w:hAnsi="Cambria Math"/>
+                      <w:color w:val="0066DD"/>
+                    </w:rPr>
+                    <m:t>ξ</m:t>
+                  </m:r>
+                </m:e>
+              </m:d>
+            </m:num>
+            <m:den>
+              <m:r>
+                <m:rPr>
+                  <m:nor/>
+                </m:rPr>
+                <w:rPr>
+                  <w:rFonts w:ascii="Cambria Math" w:hAnsi="Cambria Math"/>
+                  <w:sz w:val="22"/>
+                </w:rPr>
+                <m:t> m</m:t>
+              </m:r>
+            </m:den>
+          </m:f>
         </m:oMath>
       </m:oMathPara>
     </w:p>
@@ -31896,13 +32549,12 @@
       <w:r>
         <w:rPr>
           <w:noProof/>
-          <w:lang w:val="en-GB"/>
         </w:rPr>
         <w:drawing>
-          <wp:inline distT="0" distB="0" distL="0" distR="0" wp14:anchorId="6BDFB04C" wp14:editId="025B6688">
-            <wp:extent cx="5882400" cy="5850000"/>
+          <wp:inline distT="0" distB="0" distL="0" distR="0" wp14:anchorId="49AE7CC2" wp14:editId="6E848EC4">
+            <wp:extent cx="4898348" cy="5397500"/>
             <wp:effectExtent l="0" t="0" r="0" b="0"/>
-            <wp:docPr id="626896504" name="Графика 626896504"/>
+            <wp:docPr id="2050449438" name="Графика 2050449438"/>
             <wp:cNvGraphicFramePr>
               <a:graphicFrameLocks xmlns:a="http://schemas.openxmlformats.org/drawingml/2006/main" noChangeAspect="1"/>
             </wp:cNvGraphicFramePr>
@@ -31921,7 +32573,7 @@
                         </a:ext>
                       </a:extLst>
                     </a:blip>
-                    <a:srcRect t="11291" b="5525"/>
+                    <a:srcRect t="10964" r="12381" b="9643"/>
                     <a:stretch>
                       <a:fillRect/>
                     </a:stretch>
@@ -31929,7 +32581,7 @@
                   <pic:spPr bwMode="auto">
                     <a:xfrm>
                       <a:off x="0" y="0"/>
-                      <a:ext cx="5882400" cy="5850000"/>
+                      <a:ext cx="4903821" cy="5403530"/>
                     </a:xfrm>
                     <a:prstGeom prst="rect">
                       <a:avLst/>
@@ -31948,19 +32600,6 @@
             </a:graphic>
           </wp:inline>
         </w:drawing>
-      </w:r>
-    </w:p>
-    <w:p>
-      <w:pPr>
-        <w:rPr>
-          <w:lang w:val="en-GB"/>
-        </w:rPr>
-      </w:pPr>
-      <w:r>
-        <w:rPr>
-          <w:lang w:val="en-GB"/>
-        </w:rPr>
-        <w:t xml:space="preserve"> </w:t>
       </w:r>
     </w:p>
     <w:sectPr>

</xml_diff>